<commit_message>
完善开题报告 Signed-off-by: zhangzhexian <zhangzhexian@utry.cn>
</commit_message>
<xml_diff>
--- a/毕业设计文档/1开题报告.docx
+++ b/毕业设计文档/1开题报告.docx
@@ -6,7 +6,6 @@
       <w:pPr>
         <w:spacing w:line="360" w:lineRule="auto"/>
         <w:rPr>
-          <w:rFonts w:hint="eastAsia"/>
           <w:b/>
           <w:sz w:val="44"/>
           <w:szCs w:val="96"/>
@@ -17,7 +16,6 @@
       <w:pPr>
         <w:spacing w:line="360" w:lineRule="auto"/>
         <w:rPr>
-          <w:rFonts w:hint="eastAsia"/>
           <w:b/>
           <w:sz w:val="44"/>
           <w:szCs w:val="96"/>
@@ -216,7 +214,6 @@
         <w:spacing w:line="360" w:lineRule="auto"/>
         <w:jc w:val="center"/>
         <w:rPr>
-          <w:rFonts w:hint="eastAsia"/>
           <w:b/>
           <w:sz w:val="44"/>
           <w:szCs w:val="96"/>
@@ -227,9 +224,6 @@
       <w:pPr>
         <w:spacing w:beforeLines="50" w:before="156" w:line="360" w:lineRule="auto"/>
         <w:jc w:val="center"/>
-        <w:rPr>
-          <w:rFonts w:hint="eastAsia"/>
-        </w:rPr>
       </w:pPr>
       <w:r>
         <w:rPr>
@@ -245,33 +239,21 @@
     <w:p>
       <w:pPr>
         <w:spacing w:line="360" w:lineRule="auto"/>
-        <w:rPr>
-          <w:rFonts w:hint="eastAsia"/>
-        </w:rPr>
       </w:pPr>
     </w:p>
     <w:p>
       <w:pPr>
         <w:spacing w:line="360" w:lineRule="auto"/>
-        <w:rPr>
-          <w:rFonts w:hint="eastAsia"/>
-        </w:rPr>
       </w:pPr>
     </w:p>
     <w:p>
       <w:pPr>
         <w:spacing w:line="360" w:lineRule="auto"/>
-        <w:rPr>
-          <w:rFonts w:hint="eastAsia"/>
-        </w:rPr>
       </w:pPr>
     </w:p>
     <w:p>
       <w:pPr>
         <w:spacing w:line="360" w:lineRule="auto"/>
-        <w:rPr>
-          <w:rFonts w:hint="eastAsia"/>
-        </w:rPr>
       </w:pPr>
     </w:p>
     <w:p>
@@ -687,7 +669,6 @@
       <w:pPr>
         <w:spacing w:line="360" w:lineRule="auto"/>
         <w:rPr>
-          <w:rFonts w:hint="eastAsia"/>
           <w:sz w:val="32"/>
         </w:rPr>
       </w:pPr>
@@ -696,7 +677,6 @@
       <w:pPr>
         <w:spacing w:line="360" w:lineRule="auto"/>
         <w:rPr>
-          <w:rFonts w:hint="eastAsia"/>
           <w:sz w:val="32"/>
         </w:rPr>
       </w:pPr>
@@ -705,7 +685,6 @@
       <w:pPr>
         <w:spacing w:line="360" w:lineRule="auto"/>
         <w:rPr>
-          <w:rFonts w:hint="eastAsia"/>
           <w:sz w:val="32"/>
         </w:rPr>
       </w:pPr>
@@ -714,7 +693,6 @@
       <w:pPr>
         <w:spacing w:line="360" w:lineRule="auto"/>
         <w:rPr>
-          <w:rFonts w:hint="eastAsia"/>
           <w:sz w:val="32"/>
         </w:rPr>
       </w:pPr>
@@ -723,7 +701,6 @@
       <w:pPr>
         <w:spacing w:line="360" w:lineRule="auto"/>
         <w:rPr>
-          <w:rFonts w:hint="eastAsia"/>
           <w:sz w:val="32"/>
         </w:rPr>
       </w:pPr>
@@ -732,7 +709,6 @@
       <w:pPr>
         <w:spacing w:line="360" w:lineRule="auto"/>
         <w:rPr>
-          <w:rFonts w:hint="eastAsia"/>
           <w:sz w:val="32"/>
           <w:szCs w:val="32"/>
         </w:rPr>
@@ -742,20 +718,20 @@
       <w:pPr>
         <w:spacing w:line="360" w:lineRule="auto"/>
         <w:jc w:val="center"/>
+        <w:rPr>
+          <w:rFonts w:ascii="仿宋_GB2312" w:eastAsia="仿宋_GB2312"/>
+          <w:b/>
+          <w:bCs/>
+          <w:sz w:val="32"/>
+        </w:rPr>
+      </w:pPr>
+      <w:r>
         <w:rPr>
           <w:rFonts w:ascii="仿宋_GB2312" w:eastAsia="仿宋_GB2312" w:hint="eastAsia"/>
           <w:b/>
           <w:bCs/>
           <w:sz w:val="32"/>
         </w:rPr>
-      </w:pPr>
-      <w:r>
-        <w:rPr>
-          <w:rFonts w:ascii="仿宋_GB2312" w:eastAsia="仿宋_GB2312" w:hint="eastAsia"/>
-          <w:b/>
-          <w:bCs/>
-          <w:sz w:val="32"/>
-        </w:rPr>
         <w:t>教务处制表</w:t>
       </w:r>
     </w:p>
@@ -763,7 +739,6 @@
       <w:pPr>
         <w:spacing w:line="360" w:lineRule="auto"/>
         <w:rPr>
-          <w:rFonts w:hint="eastAsia"/>
           <w:b/>
           <w:bCs/>
           <w:sz w:val="32"/>
@@ -774,7 +749,6 @@
       <w:pPr>
         <w:spacing w:line="360" w:lineRule="auto"/>
         <w:rPr>
-          <w:rFonts w:hint="eastAsia"/>
           <w:b/>
           <w:bCs/>
           <w:sz w:val="32"/>
@@ -787,6 +761,14 @@
         <w:snapToGrid w:val="0"/>
         <w:spacing w:line="360" w:lineRule="auto"/>
         <w:jc w:val="center"/>
+        <w:rPr>
+          <w:b/>
+          <w:bCs/>
+          <w:sz w:val="36"/>
+          <w:szCs w:val="36"/>
+        </w:rPr>
+      </w:pPr>
+      <w:r>
         <w:rPr>
           <w:rFonts w:hint="eastAsia"/>
           <w:b/>
@@ -794,7 +776,8 @@
           <w:sz w:val="36"/>
           <w:szCs w:val="36"/>
         </w:rPr>
-      </w:pPr>
+        <w:t>说</w:t>
+      </w:r>
       <w:r>
         <w:rPr>
           <w:rFonts w:hint="eastAsia"/>
@@ -803,7 +786,7 @@
           <w:sz w:val="36"/>
           <w:szCs w:val="36"/>
         </w:rPr>
-        <w:t>说</w:t>
+        <w:t xml:space="preserve">   </w:t>
       </w:r>
       <w:r>
         <w:rPr>
@@ -813,16 +796,6 @@
           <w:sz w:val="36"/>
           <w:szCs w:val="36"/>
         </w:rPr>
-        <w:t xml:space="preserve">   </w:t>
-      </w:r>
-      <w:r>
-        <w:rPr>
-          <w:rFonts w:hint="eastAsia"/>
-          <w:b/>
-          <w:bCs/>
-          <w:sz w:val="36"/>
-          <w:szCs w:val="36"/>
-        </w:rPr>
         <w:t>明</w:t>
       </w:r>
     </w:p>
@@ -831,7 +804,7 @@
         <w:snapToGrid w:val="0"/>
         <w:spacing w:afterLines="100" w:after="312" w:line="320" w:lineRule="exact"/>
         <w:rPr>
-          <w:rFonts w:ascii="楷体_GB2312" w:eastAsia="楷体_GB2312" w:hint="eastAsia"/>
+          <w:rFonts w:ascii="楷体_GB2312" w:eastAsia="楷体_GB2312"/>
         </w:rPr>
       </w:pPr>
       <w:r>
@@ -848,7 +821,7 @@
         <w:ind w:leftChars="0" w:left="0" w:rightChars="12" w:right="29"/>
         <w:jc w:val="left"/>
         <w:rPr>
-          <w:rFonts w:ascii="楷体_GB2312" w:eastAsia="楷体_GB2312" w:hint="eastAsia"/>
+          <w:rFonts w:ascii="楷体_GB2312" w:eastAsia="楷体_GB2312"/>
         </w:rPr>
       </w:pPr>
       <w:r>
@@ -865,7 +838,7 @@
         <w:ind w:leftChars="0" w:left="0" w:rightChars="12" w:right="29"/>
         <w:jc w:val="left"/>
         <w:rPr>
-          <w:rFonts w:ascii="楷体_GB2312" w:eastAsia="楷体_GB2312" w:hint="eastAsia"/>
+          <w:rFonts w:ascii="楷体_GB2312" w:eastAsia="楷体_GB2312"/>
         </w:rPr>
       </w:pPr>
       <w:r>
@@ -882,7 +855,7 @@
         <w:ind w:leftChars="0" w:left="0" w:rightChars="12" w:right="29"/>
         <w:jc w:val="left"/>
         <w:rPr>
-          <w:rFonts w:ascii="楷体_GB2312" w:eastAsia="楷体_GB2312" w:hint="eastAsia"/>
+          <w:rFonts w:ascii="楷体_GB2312" w:eastAsia="楷体_GB2312"/>
         </w:rPr>
       </w:pPr>
       <w:r>
@@ -896,7 +869,7 @@
       <w:pPr>
         <w:spacing w:afterLines="100" w:after="312" w:line="320" w:lineRule="exact"/>
         <w:rPr>
-          <w:rFonts w:ascii="楷体_GB2312" w:eastAsia="楷体_GB2312" w:hint="eastAsia"/>
+          <w:rFonts w:ascii="楷体_GB2312" w:eastAsia="楷体_GB2312"/>
         </w:rPr>
       </w:pPr>
       <w:r>
@@ -912,7 +885,6 @@
         <w:snapToGrid w:val="0"/>
         <w:spacing w:line="360" w:lineRule="auto"/>
         <w:rPr>
-          <w:rFonts w:hint="eastAsia"/>
           <w:b/>
           <w:bCs/>
           <w:sz w:val="30"/>
@@ -925,7 +897,6 @@
         <w:snapToGrid w:val="0"/>
         <w:spacing w:line="360" w:lineRule="auto"/>
         <w:rPr>
-          <w:rFonts w:hint="eastAsia"/>
           <w:b/>
           <w:bCs/>
           <w:sz w:val="30"/>
@@ -938,7 +909,6 @@
         <w:snapToGrid w:val="0"/>
         <w:spacing w:line="360" w:lineRule="auto"/>
         <w:rPr>
-          <w:rFonts w:hint="eastAsia"/>
           <w:b/>
           <w:bCs/>
           <w:sz w:val="30"/>
@@ -951,7 +921,6 @@
         <w:snapToGrid w:val="0"/>
         <w:spacing w:line="360" w:lineRule="auto"/>
         <w:rPr>
-          <w:rFonts w:hint="eastAsia"/>
           <w:b/>
           <w:bCs/>
           <w:sz w:val="30"/>
@@ -964,7 +933,6 @@
         <w:snapToGrid w:val="0"/>
         <w:spacing w:line="360" w:lineRule="auto"/>
         <w:rPr>
-          <w:rFonts w:hint="eastAsia"/>
           <w:b/>
           <w:bCs/>
           <w:sz w:val="30"/>
@@ -977,7 +945,6 @@
         <w:snapToGrid w:val="0"/>
         <w:spacing w:line="360" w:lineRule="auto"/>
         <w:rPr>
-          <w:rFonts w:hint="eastAsia"/>
           <w:b/>
           <w:bCs/>
           <w:sz w:val="30"/>
@@ -990,7 +957,6 @@
         <w:snapToGrid w:val="0"/>
         <w:spacing w:line="360" w:lineRule="auto"/>
         <w:rPr>
-          <w:rFonts w:hint="eastAsia"/>
           <w:b/>
           <w:bCs/>
           <w:sz w:val="30"/>
@@ -1003,7 +969,6 @@
         <w:snapToGrid w:val="0"/>
         <w:spacing w:line="360" w:lineRule="auto"/>
         <w:rPr>
-          <w:rFonts w:hint="eastAsia"/>
           <w:b/>
           <w:bCs/>
           <w:sz w:val="30"/>
@@ -1016,7 +981,6 @@
         <w:snapToGrid w:val="0"/>
         <w:spacing w:line="360" w:lineRule="auto"/>
         <w:rPr>
-          <w:rFonts w:hint="eastAsia"/>
           <w:b/>
           <w:bCs/>
           <w:sz w:val="30"/>
@@ -1029,7 +993,6 @@
         <w:snapToGrid w:val="0"/>
         <w:spacing w:line="360" w:lineRule="auto"/>
         <w:rPr>
-          <w:rFonts w:hint="eastAsia"/>
           <w:b/>
           <w:bCs/>
           <w:sz w:val="30"/>
@@ -1042,7 +1005,6 @@
         <w:snapToGrid w:val="0"/>
         <w:spacing w:line="360" w:lineRule="auto"/>
         <w:rPr>
-          <w:rFonts w:hint="eastAsia"/>
           <w:b/>
           <w:bCs/>
           <w:sz w:val="30"/>
@@ -1055,7 +1017,6 @@
         <w:snapToGrid w:val="0"/>
         <w:spacing w:line="360" w:lineRule="auto"/>
         <w:rPr>
-          <w:rFonts w:hint="eastAsia"/>
           <w:b/>
           <w:bCs/>
           <w:sz w:val="30"/>
@@ -1068,7 +1029,6 @@
         <w:snapToGrid w:val="0"/>
         <w:spacing w:line="360" w:lineRule="auto"/>
         <w:rPr>
-          <w:rFonts w:hint="eastAsia"/>
           <w:b/>
           <w:bCs/>
           <w:sz w:val="30"/>
@@ -1082,7 +1042,6 @@
         <w:spacing w:line="360" w:lineRule="auto"/>
         <w:jc w:val="center"/>
         <w:rPr>
-          <w:rFonts w:hint="eastAsia"/>
           <w:b/>
           <w:bCs/>
           <w:sz w:val="36"/>
@@ -1198,7 +1157,7 @@
               <w:spacing w:line="360" w:lineRule="auto"/>
               <w:jc w:val="center"/>
               <w:rPr>
-                <w:rFonts w:ascii="宋体" w:hAnsi="宋体" w:hint="eastAsia"/>
+                <w:rFonts w:ascii="宋体" w:hAnsi="宋体"/>
                 <w:szCs w:val="21"/>
               </w:rPr>
             </w:pPr>
@@ -1222,7 +1181,7 @@
               <w:snapToGrid w:val="0"/>
               <w:spacing w:line="360" w:lineRule="auto"/>
               <w:rPr>
-                <w:rFonts w:ascii="宋体" w:hAnsi="宋体" w:hint="eastAsia"/>
+                <w:rFonts w:ascii="宋体" w:hAnsi="宋体"/>
                 <w:szCs w:val="21"/>
               </w:rPr>
             </w:pPr>
@@ -1248,7 +1207,7 @@
               <w:ind w:leftChars="-36" w:left="-86" w:rightChars="-62" w:right="-149"/>
               <w:jc w:val="center"/>
               <w:rPr>
-                <w:rFonts w:ascii="宋体" w:hAnsi="宋体" w:hint="eastAsia"/>
+                <w:rFonts w:ascii="宋体" w:hAnsi="宋体"/>
                 <w:szCs w:val="21"/>
               </w:rPr>
             </w:pPr>
@@ -1273,7 +1232,7 @@
               <w:snapToGrid w:val="0"/>
               <w:spacing w:line="360" w:lineRule="auto"/>
               <w:rPr>
-                <w:rFonts w:ascii="宋体" w:hAnsi="宋体" w:hint="eastAsia"/>
+                <w:rFonts w:ascii="宋体" w:hAnsi="宋体"/>
                 <w:szCs w:val="21"/>
               </w:rPr>
             </w:pPr>
@@ -1298,7 +1257,7 @@
               <w:spacing w:line="360" w:lineRule="auto"/>
               <w:jc w:val="center"/>
               <w:rPr>
-                <w:rFonts w:ascii="宋体" w:hAnsi="宋体" w:hint="eastAsia"/>
+                <w:rFonts w:ascii="宋体" w:hAnsi="宋体"/>
                 <w:szCs w:val="21"/>
               </w:rPr>
             </w:pPr>
@@ -1321,7 +1280,7 @@
               <w:snapToGrid w:val="0"/>
               <w:spacing w:line="240" w:lineRule="atLeast"/>
               <w:rPr>
-                <w:rFonts w:ascii="宋体" w:hAnsi="宋体" w:hint="eastAsia"/>
+                <w:rFonts w:ascii="宋体" w:hAnsi="宋体"/>
                 <w:sz w:val="15"/>
                 <w:szCs w:val="21"/>
               </w:rPr>
@@ -1354,7 +1313,7 @@
               <w:spacing w:line="360" w:lineRule="auto"/>
               <w:jc w:val="center"/>
               <w:rPr>
-                <w:rFonts w:ascii="宋体" w:hAnsi="宋体" w:hint="eastAsia"/>
+                <w:rFonts w:ascii="宋体" w:hAnsi="宋体"/>
                 <w:szCs w:val="21"/>
               </w:rPr>
             </w:pPr>
@@ -1378,7 +1337,7 @@
               <w:snapToGrid w:val="0"/>
               <w:spacing w:line="360" w:lineRule="auto"/>
               <w:rPr>
-                <w:rFonts w:ascii="宋体" w:hAnsi="宋体" w:hint="eastAsia"/>
+                <w:rFonts w:ascii="宋体" w:hAnsi="宋体"/>
                 <w:szCs w:val="21"/>
               </w:rPr>
             </w:pPr>
@@ -1403,7 +1362,7 @@
               <w:spacing w:line="360" w:lineRule="auto"/>
               <w:jc w:val="center"/>
               <w:rPr>
-                <w:rFonts w:ascii="宋体" w:hAnsi="宋体" w:hint="eastAsia"/>
+                <w:rFonts w:ascii="宋体" w:hAnsi="宋体"/>
                 <w:szCs w:val="21"/>
               </w:rPr>
             </w:pPr>
@@ -1428,7 +1387,7 @@
               <w:snapToGrid w:val="0"/>
               <w:spacing w:line="360" w:lineRule="auto"/>
               <w:rPr>
-                <w:rFonts w:ascii="宋体" w:hAnsi="宋体" w:hint="eastAsia"/>
+                <w:rFonts w:ascii="宋体" w:hAnsi="宋体"/>
                 <w:szCs w:val="21"/>
               </w:rPr>
             </w:pPr>
@@ -1453,7 +1412,7 @@
               <w:spacing w:line="360" w:lineRule="auto"/>
               <w:jc w:val="center"/>
               <w:rPr>
-                <w:rFonts w:ascii="宋体" w:hAnsi="宋体" w:hint="eastAsia"/>
+                <w:rFonts w:ascii="宋体" w:hAnsi="宋体"/>
                 <w:szCs w:val="21"/>
               </w:rPr>
             </w:pPr>
@@ -1477,7 +1436,7 @@
               <w:snapToGrid w:val="0"/>
               <w:spacing w:line="360" w:lineRule="auto"/>
               <w:rPr>
-                <w:rFonts w:ascii="宋体" w:hAnsi="宋体" w:hint="eastAsia"/>
+                <w:rFonts w:ascii="宋体" w:hAnsi="宋体"/>
                 <w:sz w:val="21"/>
                 <w:szCs w:val="21"/>
               </w:rPr>
@@ -1510,7 +1469,7 @@
               <w:spacing w:line="360" w:lineRule="auto"/>
               <w:jc w:val="center"/>
               <w:rPr>
-                <w:rFonts w:ascii="宋体" w:hAnsi="宋体" w:hint="eastAsia"/>
+                <w:rFonts w:ascii="宋体" w:hAnsi="宋体"/>
                 <w:szCs w:val="21"/>
               </w:rPr>
             </w:pPr>
@@ -1546,7 +1505,23 @@
                 <w:color w:val="000000"/>
                 <w:szCs w:val="21"/>
               </w:rPr>
-              <w:t>囗 理论研究　　囗 应用研究　　  囗 设计开发　囗 其他</w:t>
+              <w:t xml:space="preserve">囗 理论研究　　囗 应用研究　　  </w:t>
+            </w:r>
+            <w:r>
+              <w:rPr>
+                <w:rFonts w:ascii="宋体" w:hAnsi="宋体" w:hint="eastAsia"/>
+                <w:color w:val="000000"/>
+                <w:szCs w:val="21"/>
+              </w:rPr>
+              <w:sym w:font="Wingdings 2" w:char="F052"/>
+            </w:r>
+            <w:r>
+              <w:rPr>
+                <w:rFonts w:ascii="宋体" w:hAnsi="宋体" w:hint="eastAsia"/>
+                <w:color w:val="000000"/>
+                <w:szCs w:val="21"/>
+              </w:rPr>
+              <w:t xml:space="preserve"> 设计开发　囗 其他</w:t>
             </w:r>
           </w:p>
           <w:p>
@@ -1587,7 +1562,7 @@
               <w:spacing w:line="360" w:lineRule="auto"/>
               <w:jc w:val="center"/>
               <w:rPr>
-                <w:rFonts w:ascii="宋体" w:hAnsi="宋体" w:hint="eastAsia"/>
+                <w:rFonts w:ascii="宋体" w:hAnsi="宋体"/>
                 <w:szCs w:val="21"/>
               </w:rPr>
             </w:pPr>
@@ -1638,7 +1613,15 @@
                 <w:color w:val="000000"/>
                 <w:szCs w:val="21"/>
               </w:rPr>
-              <w:t xml:space="preserve">囗 </w:t>
+              <w:sym w:font="Wingdings 2" w:char="F052"/>
+            </w:r>
+            <w:r>
+              <w:rPr>
+                <w:rFonts w:ascii="宋体" w:hAnsi="宋体" w:hint="eastAsia"/>
+                <w:color w:val="000000"/>
+                <w:szCs w:val="21"/>
+              </w:rPr>
+              <w:t xml:space="preserve"> </w:t>
             </w:r>
             <w:r>
               <w:rPr>
@@ -1690,7 +1673,7 @@
               <w:spacing w:line="360" w:lineRule="auto"/>
               <w:jc w:val="center"/>
               <w:rPr>
-                <w:rFonts w:ascii="宋体" w:hAnsi="宋体" w:hint="eastAsia"/>
+                <w:rFonts w:ascii="宋体" w:hAnsi="宋体"/>
                 <w:szCs w:val="21"/>
               </w:rPr>
             </w:pPr>
@@ -1718,10 +1701,24 @@
               <w:snapToGrid w:val="0"/>
               <w:spacing w:line="360" w:lineRule="auto"/>
               <w:rPr>
-                <w:rFonts w:ascii="宋体" w:hAnsi="宋体" w:hint="eastAsia"/>
-                <w:szCs w:val="21"/>
-              </w:rPr>
-            </w:pPr>
+                <w:rFonts w:ascii="宋体" w:hAnsi="宋体"/>
+                <w:szCs w:val="21"/>
+              </w:rPr>
+            </w:pPr>
+            <w:r>
+              <w:rPr>
+                <w:rFonts w:ascii="宋体" w:hAnsi="宋体" w:hint="eastAsia"/>
+                <w:szCs w:val="21"/>
+              </w:rPr>
+              <w:t>云总机运营</w:t>
+            </w:r>
+            <w:r>
+              <w:rPr>
+                <w:rFonts w:ascii="宋体" w:hAnsi="宋体"/>
+                <w:szCs w:val="21"/>
+              </w:rPr>
+              <w:t>管理系统</w:t>
+            </w:r>
           </w:p>
         </w:tc>
       </w:tr>
@@ -1745,7 +1742,7 @@
                 <w:tab w:val="left" w:pos="480"/>
               </w:tabs>
               <w:rPr>
-                <w:rFonts w:ascii="华文宋体" w:eastAsia="华文宋体" w:hAnsi="华文宋体" w:hint="eastAsia"/>
+                <w:rFonts w:ascii="华文宋体" w:eastAsia="华文宋体" w:hAnsi="华文宋体"/>
                 <w:b/>
                 <w:i/>
                 <w:szCs w:val="21"/>
@@ -1791,7 +1788,7 @@
               <w:spacing w:before="0" w:after="156" w:line="240" w:lineRule="auto"/>
               <w:ind w:firstLineChars="200" w:firstLine="420"/>
               <w:rPr>
-                <w:rFonts w:ascii="宋体" w:hAnsi="宋体" w:hint="eastAsia"/>
+                <w:rFonts w:ascii="宋体" w:hAnsi="宋体"/>
                 <w:sz w:val="21"/>
                 <w:szCs w:val="21"/>
               </w:rPr>
@@ -1809,7 +1806,7 @@
             <w:pPr>
               <w:ind w:firstLineChars="200" w:firstLine="420"/>
               <w:rPr>
-                <w:rFonts w:ascii="宋体" w:hAnsi="宋体" w:hint="eastAsia"/>
+                <w:rFonts w:ascii="宋体" w:hAnsi="宋体"/>
                 <w:szCs w:val="21"/>
               </w:rPr>
             </w:pPr>
@@ -1913,7 +1910,7 @@
           <w:p>
             <w:pPr>
               <w:rPr>
-                <w:rFonts w:ascii="宋体" w:hAnsi="宋体" w:hint="eastAsia"/>
+                <w:rFonts w:ascii="宋体" w:hAnsi="宋体"/>
                 <w:szCs w:val="21"/>
               </w:rPr>
             </w:pPr>
@@ -1960,7 +1957,7 @@
           <w:p>
             <w:pPr>
               <w:rPr>
-                <w:rFonts w:ascii="宋体" w:hAnsi="宋体" w:hint="eastAsia"/>
+                <w:rFonts w:ascii="宋体" w:hAnsi="宋体"/>
                 <w:szCs w:val="21"/>
               </w:rPr>
             </w:pPr>
@@ -2031,16 +2028,7 @@
                 <w:sz w:val="21"/>
                 <w:szCs w:val="21"/>
               </w:rPr>
-              <w:t>系统可以</w:t>
-            </w:r>
-            <w:r>
-              <w:rPr>
-                <w:rFonts w:ascii="宋体" w:hAnsi="宋体" w:cs="宋体" w:hint="eastAsia"/>
-                <w:kern w:val="0"/>
-                <w:sz w:val="21"/>
-                <w:szCs w:val="21"/>
-              </w:rPr>
-              <w:t>为租用</w:t>
+              <w:t>系统可以为租用</w:t>
             </w:r>
             <w:r>
               <w:rPr>
@@ -2110,16 +2098,7 @@
                 <w:sz w:val="21"/>
                 <w:szCs w:val="21"/>
               </w:rPr>
-              <w:t>系统</w:t>
-            </w:r>
-            <w:r>
-              <w:rPr>
-                <w:rFonts w:ascii="宋体" w:hAnsi="宋体" w:cs="宋体" w:hint="eastAsia"/>
-                <w:kern w:val="0"/>
-                <w:sz w:val="21"/>
-                <w:szCs w:val="21"/>
-              </w:rPr>
-              <w:t>实现了</w:t>
+              <w:t>系统实现了</w:t>
             </w:r>
             <w:r>
               <w:rPr>
@@ -2484,7 +2463,7 @@
             <w:pPr>
               <w:ind w:firstLineChars="200" w:firstLine="420"/>
               <w:rPr>
-                <w:rFonts w:ascii="宋体" w:hAnsi="宋体" w:hint="eastAsia"/>
+                <w:rFonts w:ascii="宋体" w:hAnsi="宋体"/>
                 <w:sz w:val="21"/>
                 <w:szCs w:val="21"/>
               </w:rPr>
@@ -2528,7 +2507,7 @@
             <w:pPr>
               <w:ind w:firstLineChars="200" w:firstLine="420"/>
               <w:rPr>
-                <w:rFonts w:ascii="宋体" w:hAnsi="宋体" w:hint="eastAsia"/>
+                <w:rFonts w:ascii="宋体" w:hAnsi="宋体"/>
                 <w:sz w:val="21"/>
                 <w:szCs w:val="21"/>
               </w:rPr>
@@ -2748,7 +2727,7 @@
             <w:pPr>
               <w:spacing w:line="360" w:lineRule="exact"/>
               <w:rPr>
-                <w:rFonts w:ascii="宋体" w:hAnsi="宋体" w:hint="eastAsia"/>
+                <w:rFonts w:ascii="宋体" w:hAnsi="宋体"/>
                 <w:sz w:val="21"/>
                 <w:szCs w:val="21"/>
               </w:rPr>
@@ -2775,7 +2754,7 @@
               <w:spacing w:line="360" w:lineRule="exact"/>
               <w:ind w:leftChars="-58" w:left="-17" w:hangingChars="58" w:hanging="122"/>
               <w:rPr>
-                <w:rFonts w:ascii="宋体" w:hAnsi="宋体" w:hint="eastAsia"/>
+                <w:rFonts w:ascii="宋体" w:hAnsi="宋体"/>
                 <w:sz w:val="21"/>
                 <w:szCs w:val="21"/>
                 <w:lang w:val="zh-CN"/>
@@ -2805,34 +2784,7 @@
                 <w:szCs w:val="21"/>
                 <w:lang w:val="zh-CN"/>
               </w:rPr>
-              <w:t>根据查询与课题相关的文献，了解目前</w:t>
-            </w:r>
-            <w:r>
-              <w:rPr>
-                <w:rFonts w:ascii="宋体" w:hAnsi="宋体" w:hint="eastAsia"/>
-                <w:sz w:val="21"/>
-                <w:szCs w:val="21"/>
-                <w:lang w:val="zh-CN"/>
-              </w:rPr>
-              <w:t>云总机</w:t>
-            </w:r>
-            <w:r>
-              <w:rPr>
-                <w:rFonts w:ascii="宋体" w:hAnsi="宋体" w:hint="eastAsia"/>
-                <w:sz w:val="21"/>
-                <w:szCs w:val="21"/>
-                <w:lang w:val="zh-CN"/>
-              </w:rPr>
-              <w:t>发展</w:t>
-            </w:r>
-            <w:r>
-              <w:rPr>
-                <w:rFonts w:ascii="宋体" w:hAnsi="宋体" w:hint="eastAsia"/>
-                <w:sz w:val="21"/>
-                <w:szCs w:val="21"/>
-                <w:lang w:val="zh-CN"/>
-              </w:rPr>
-              <w:t>现状</w:t>
+              <w:t>根据查询与课题相关的文献，了解目前云总机发展现状</w:t>
             </w:r>
             <w:r>
               <w:rPr>
@@ -2876,7 +2828,7 @@
               <w:spacing w:line="360" w:lineRule="exact"/>
               <w:ind w:leftChars="-58" w:left="-17" w:hangingChars="58" w:hanging="122"/>
               <w:rPr>
-                <w:rFonts w:ascii="宋体" w:hAnsi="宋体" w:hint="eastAsia"/>
+                <w:rFonts w:ascii="宋体" w:hAnsi="宋体"/>
                 <w:sz w:val="21"/>
                 <w:szCs w:val="21"/>
                 <w:lang w:val="zh-CN"/>
@@ -2923,16 +2875,7 @@
                 <w:szCs w:val="21"/>
                 <w:lang w:val="zh-CN"/>
               </w:rPr>
-              <w:t>画出用例图，得出</w:t>
-            </w:r>
-            <w:r>
-              <w:rPr>
-                <w:rFonts w:ascii="宋体" w:hAnsi="宋体" w:hint="eastAsia"/>
-                <w:sz w:val="21"/>
-                <w:szCs w:val="21"/>
-                <w:lang w:val="zh-CN"/>
-              </w:rPr>
-              <w:t>云总机运营</w:t>
+              <w:t>画出用例图，得出云总机运营</w:t>
             </w:r>
             <w:r>
               <w:rPr>
@@ -2967,7 +2910,7 @@
               <w:spacing w:line="360" w:lineRule="exact"/>
               <w:ind w:leftChars="-58" w:left="-17" w:hangingChars="58" w:hanging="122"/>
               <w:rPr>
-                <w:rFonts w:ascii="宋体" w:hAnsi="宋体" w:hint="eastAsia"/>
+                <w:rFonts w:ascii="宋体" w:hAnsi="宋体"/>
                 <w:sz w:val="21"/>
                 <w:szCs w:val="21"/>
                 <w:lang w:val="zh-CN"/>
@@ -2996,7 +2939,7 @@
               <w:spacing w:line="360" w:lineRule="exact"/>
               <w:ind w:leftChars="-58" w:left="-17" w:hangingChars="58" w:hanging="122"/>
               <w:rPr>
-                <w:rFonts w:ascii="宋体" w:hAnsi="宋体" w:hint="eastAsia"/>
+                <w:rFonts w:ascii="宋体" w:hAnsi="宋体"/>
                 <w:sz w:val="21"/>
                 <w:szCs w:val="21"/>
               </w:rPr>
@@ -3023,7 +2966,7 @@
               <w:spacing w:line="360" w:lineRule="exact"/>
               <w:ind w:leftChars="-58" w:left="-17" w:hangingChars="58" w:hanging="122"/>
               <w:rPr>
-                <w:rFonts w:ascii="宋体" w:hAnsi="宋体" w:hint="eastAsia"/>
+                <w:rFonts w:ascii="宋体" w:hAnsi="宋体"/>
                 <w:sz w:val="21"/>
                 <w:szCs w:val="21"/>
                 <w:lang w:val="zh-CN"/>
@@ -3052,7 +2995,7 @@
               <w:spacing w:line="360" w:lineRule="exact"/>
               <w:ind w:leftChars="-58" w:left="-17" w:hangingChars="58" w:hanging="122"/>
               <w:rPr>
-                <w:rFonts w:ascii="宋体" w:hAnsi="宋体" w:hint="eastAsia"/>
+                <w:rFonts w:ascii="宋体" w:hAnsi="宋体"/>
                 <w:b/>
                 <w:sz w:val="21"/>
                 <w:szCs w:val="21"/>
@@ -3109,7 +3052,7 @@
               <w:spacing w:line="360" w:lineRule="exact"/>
               <w:ind w:leftChars="-50" w:left="-15" w:hangingChars="50" w:hanging="105"/>
               <w:rPr>
-                <w:rFonts w:ascii="宋体" w:hAnsi="宋体" w:hint="eastAsia"/>
+                <w:rFonts w:ascii="宋体" w:hAnsi="宋体"/>
                 <w:sz w:val="21"/>
                 <w:szCs w:val="21"/>
               </w:rPr>
@@ -3314,13 +3257,7 @@
             </w:r>
           </w:p>
           <w:p/>
-          <w:p>
-            <w:pPr>
-              <w:rPr>
-                <w:rFonts w:hint="eastAsia"/>
-              </w:rPr>
-            </w:pPr>
-          </w:p>
+          <w:p/>
         </w:tc>
       </w:tr>
       <w:tr>
@@ -3336,7 +3273,7 @@
           <w:p>
             <w:pPr>
               <w:rPr>
-                <w:rFonts w:ascii="宋体" w:hAnsi="宋体" w:hint="eastAsia"/>
+                <w:rFonts w:ascii="宋体" w:hAnsi="宋体"/>
                 <w:szCs w:val="21"/>
               </w:rPr>
             </w:pPr>
@@ -3372,7 +3309,7 @@
           <w:p>
             <w:pPr>
               <w:rPr>
-                <w:rFonts w:ascii="宋体" w:hAnsi="宋体" w:hint="eastAsia"/>
+                <w:rFonts w:ascii="宋体" w:hAnsi="宋体"/>
                 <w:szCs w:val="21"/>
               </w:rPr>
             </w:pPr>
@@ -3439,7 +3376,7 @@
             <w:pPr>
               <w:ind w:firstLineChars="200" w:firstLine="420"/>
               <w:rPr>
-                <w:rFonts w:ascii="宋体" w:hAnsi="宋体" w:hint="eastAsia"/>
+                <w:rFonts w:ascii="宋体" w:hAnsi="宋体"/>
                 <w:sz w:val="21"/>
                 <w:szCs w:val="21"/>
               </w:rPr>
@@ -3457,7 +3394,7 @@
             <w:pPr>
               <w:ind w:firstLineChars="200" w:firstLine="420"/>
               <w:rPr>
-                <w:rFonts w:ascii="宋体" w:hAnsi="宋体" w:hint="eastAsia"/>
+                <w:rFonts w:ascii="宋体" w:hAnsi="宋体"/>
                 <w:sz w:val="21"/>
                 <w:szCs w:val="21"/>
               </w:rPr>
@@ -3763,7 +3700,7 @@
             <w:pPr>
               <w:ind w:firstLineChars="200" w:firstLine="420"/>
               <w:rPr>
-                <w:rFonts w:ascii="宋体" w:hAnsi="宋体" w:hint="eastAsia"/>
+                <w:rFonts w:ascii="宋体" w:hAnsi="宋体"/>
                 <w:sz w:val="21"/>
                 <w:szCs w:val="21"/>
               </w:rPr>
@@ -4009,15 +3946,7 @@
               <w:t>了整个系统的角色权限控制。</w:t>
             </w:r>
           </w:p>
-          <w:p>
-            <w:pPr>
-              <w:rPr>
-                <w:rFonts w:hint="eastAsia"/>
-              </w:rPr>
-            </w:pPr>
-            <w:bookmarkStart w:id="0" w:name="_GoBack"/>
-            <w:bookmarkEnd w:id="0"/>
-          </w:p>
+          <w:p/>
         </w:tc>
       </w:tr>
       <w:tr>
@@ -4320,7 +4249,7 @@
           <w:p>
             <w:pPr>
               <w:rPr>
-                <w:rFonts w:ascii="黑体" w:eastAsia="黑体" w:hint="eastAsia"/>
+                <w:rFonts w:ascii="黑体" w:eastAsia="黑体"/>
                 <w:b/>
               </w:rPr>
             </w:pPr>
@@ -4593,19 +4522,21 @@
                 <w:szCs w:val="21"/>
               </w:rPr>
             </w:pPr>
-          </w:p>
-          <w:p>
-            <w:pPr>
-              <w:rPr>
-                <w:rFonts w:ascii="宋体" w:hAnsi="宋体"/>
-                <w:szCs w:val="21"/>
-              </w:rPr>
-            </w:pPr>
-          </w:p>
-          <w:p>
-            <w:pPr>
-              <w:rPr>
-                <w:rFonts w:ascii="宋体" w:hAnsi="宋体" w:hint="eastAsia"/>
+            <w:bookmarkStart w:id="0" w:name="_GoBack"/>
+            <w:bookmarkEnd w:id="0"/>
+          </w:p>
+          <w:p>
+            <w:pPr>
+              <w:rPr>
+                <w:rFonts w:ascii="宋体" w:hAnsi="宋体"/>
+                <w:szCs w:val="21"/>
+              </w:rPr>
+            </w:pPr>
+          </w:p>
+          <w:p>
+            <w:pPr>
+              <w:rPr>
+                <w:rFonts w:ascii="宋体" w:hAnsi="宋体"/>
                 <w:szCs w:val="21"/>
               </w:rPr>
             </w:pPr>
@@ -4643,7 +4574,6 @@
               <w:spacing w:line="360" w:lineRule="exact"/>
               <w:ind w:firstLine="435"/>
               <w:rPr>
-                <w:rFonts w:hint="eastAsia"/>
                 <w:sz w:val="21"/>
                 <w:szCs w:val="21"/>
               </w:rPr>
@@ -4876,7 +4806,6 @@
               <w:spacing w:line="360" w:lineRule="exact"/>
               <w:jc w:val="left"/>
               <w:rPr>
-                <w:rFonts w:hint="eastAsia"/>
                 <w:sz w:val="21"/>
                 <w:szCs w:val="21"/>
               </w:rPr>
@@ -4925,7 +4854,7 @@
               <w:ind w:firstLineChars="200" w:firstLine="420"/>
               <w:jc w:val="left"/>
               <w:rPr>
-                <w:rFonts w:ascii="宋体" w:hAnsi="宋体" w:hint="eastAsia"/>
+                <w:rFonts w:ascii="宋体" w:hAnsi="宋体"/>
                 <w:bCs/>
                 <w:sz w:val="21"/>
               </w:rPr>
@@ -4945,7 +4874,7 @@
               <w:ind w:firstLineChars="200" w:firstLine="420"/>
               <w:jc w:val="left"/>
               <w:rPr>
-                <w:rFonts w:ascii="宋体" w:hAnsi="宋体" w:hint="eastAsia"/>
+                <w:rFonts w:ascii="宋体" w:hAnsi="宋体"/>
                 <w:b/>
                 <w:bCs/>
                 <w:sz w:val="21"/>
@@ -5102,7 +5031,7 @@
               <w:ind w:firstLineChars="200" w:firstLine="420"/>
               <w:jc w:val="left"/>
               <w:rPr>
-                <w:rFonts w:ascii="宋体" w:hAnsi="宋体" w:hint="eastAsia"/>
+                <w:rFonts w:ascii="宋体" w:hAnsi="宋体"/>
                 <w:bCs/>
                 <w:sz w:val="21"/>
               </w:rPr>
@@ -5237,7 +5166,7 @@
               <w:ind w:firstLineChars="200" w:firstLine="420"/>
               <w:jc w:val="left"/>
               <w:rPr>
-                <w:rFonts w:ascii="宋体" w:hAnsi="宋体" w:hint="eastAsia"/>
+                <w:rFonts w:ascii="宋体" w:hAnsi="宋体"/>
                 <w:bCs/>
                 <w:sz w:val="21"/>
               </w:rPr>
@@ -5364,7 +5293,7 @@
               <w:ind w:firstLineChars="200" w:firstLine="420"/>
               <w:jc w:val="left"/>
               <w:rPr>
-                <w:rFonts w:ascii="宋体" w:hAnsi="宋体" w:hint="eastAsia"/>
+                <w:rFonts w:ascii="宋体" w:hAnsi="宋体"/>
                 <w:b/>
                 <w:bCs/>
                 <w:sz w:val="21"/>
@@ -5484,7 +5413,7 @@
               <w:ind w:firstLineChars="200" w:firstLine="420"/>
               <w:jc w:val="left"/>
               <w:rPr>
-                <w:rFonts w:ascii="宋体" w:hAnsi="宋体" w:hint="eastAsia"/>
+                <w:rFonts w:ascii="宋体" w:hAnsi="宋体"/>
                 <w:bCs/>
                 <w:sz w:val="21"/>
               </w:rPr>
@@ -5561,7 +5490,7 @@
               <w:ind w:firstLineChars="200" w:firstLine="420"/>
               <w:jc w:val="left"/>
               <w:rPr>
-                <w:rFonts w:ascii="宋体" w:hAnsi="宋体" w:hint="eastAsia"/>
+                <w:rFonts w:ascii="宋体" w:hAnsi="宋体"/>
                 <w:bCs/>
                 <w:sz w:val="21"/>
               </w:rPr>
@@ -5607,23 +5536,7 @@
                 <w:bCs/>
                 <w:sz w:val="21"/>
               </w:rPr>
-              <w:t>2018.</w:t>
-            </w:r>
-            <w:r>
-              <w:rPr>
-                <w:rFonts w:ascii="宋体" w:hAnsi="宋体" w:hint="eastAsia"/>
-                <w:bCs/>
-                <w:sz w:val="21"/>
-              </w:rPr>
-              <w:t>1</w:t>
-            </w:r>
-            <w:r>
-              <w:rPr>
-                <w:rFonts w:ascii="宋体" w:hAnsi="宋体" w:hint="eastAsia"/>
-                <w:bCs/>
-                <w:sz w:val="21"/>
-              </w:rPr>
-              <w:t>.1</w:t>
+              <w:t>2018.1.1</w:t>
             </w:r>
             <w:r>
               <w:rPr>
@@ -5648,7 +5561,7 @@
               <w:ind w:firstLineChars="200" w:firstLine="420"/>
               <w:jc w:val="left"/>
               <w:rPr>
-                <w:rFonts w:ascii="宋体" w:hAnsi="宋体" w:hint="eastAsia"/>
+                <w:rFonts w:ascii="宋体" w:hAnsi="宋体"/>
                 <w:bCs/>
                 <w:sz w:val="21"/>
               </w:rPr>
@@ -5684,6 +5597,89 @@
                 <w:bCs/>
                 <w:sz w:val="21"/>
               </w:rPr>
+              <w:t>2018.1.7</w:t>
+            </w:r>
+            <w:r>
+              <w:rPr>
+                <w:rFonts w:ascii="宋体" w:hAnsi="宋体" w:hint="eastAsia"/>
+                <w:bCs/>
+                <w:sz w:val="21"/>
+              </w:rPr>
+              <w:t>—</w:t>
+            </w:r>
+            <w:r>
+              <w:rPr>
+                <w:rFonts w:ascii="宋体" w:hAnsi="宋体" w:hint="eastAsia"/>
+                <w:bCs/>
+                <w:sz w:val="21"/>
+              </w:rPr>
+              <w:t>2018.1.25</w:t>
+            </w:r>
+          </w:p>
+          <w:p>
+            <w:pPr>
+              <w:ind w:firstLineChars="200" w:firstLine="420"/>
+              <w:rPr>
+                <w:rFonts w:ascii="宋体" w:hAnsi="宋体"/>
+                <w:bCs/>
+                <w:sz w:val="21"/>
+              </w:rPr>
+            </w:pPr>
+            <w:r>
+              <w:rPr>
+                <w:rFonts w:ascii="宋体" w:hAnsi="宋体" w:hint="eastAsia"/>
+                <w:bCs/>
+                <w:sz w:val="21"/>
+              </w:rPr>
+              <w:t xml:space="preserve">8. </w:t>
+            </w:r>
+            <w:r>
+              <w:rPr>
+                <w:rFonts w:ascii="宋体" w:hAnsi="宋体" w:hint="eastAsia"/>
+                <w:bCs/>
+                <w:sz w:val="21"/>
+                <w:szCs w:val="21"/>
+              </w:rPr>
+              <w:t xml:space="preserve">编码 </w:t>
+            </w:r>
+            <w:r>
+              <w:rPr>
+                <w:rFonts w:ascii="宋体" w:hAnsi="宋体" w:hint="eastAsia"/>
+                <w:bCs/>
+                <w:sz w:val="21"/>
+              </w:rPr>
+              <w:t>2018.1</w:t>
+            </w:r>
+            <w:r>
+              <w:rPr>
+                <w:rFonts w:ascii="宋体" w:hAnsi="宋体" w:hint="eastAsia"/>
+                <w:bCs/>
+                <w:sz w:val="21"/>
+              </w:rPr>
+              <w:t>.</w:t>
+            </w:r>
+            <w:r>
+              <w:rPr>
+                <w:rFonts w:ascii="宋体" w:hAnsi="宋体" w:hint="eastAsia"/>
+                <w:bCs/>
+                <w:sz w:val="21"/>
+              </w:rPr>
+              <w:t>26</w:t>
+            </w:r>
+            <w:r>
+              <w:rPr>
+                <w:rFonts w:ascii="宋体" w:hAnsi="宋体" w:hint="eastAsia"/>
+                <w:bCs/>
+                <w:sz w:val="21"/>
+              </w:rPr>
+              <w:t>—</w:t>
+            </w:r>
+            <w:r>
+              <w:rPr>
+                <w:rFonts w:ascii="宋体" w:hAnsi="宋体" w:hint="eastAsia"/>
+                <w:bCs/>
+                <w:sz w:val="21"/>
+              </w:rPr>
               <w:t>2018</w:t>
             </w:r>
             <w:r>
@@ -5700,7 +5696,25 @@
                 <w:bCs/>
                 <w:sz w:val="21"/>
               </w:rPr>
-              <w:t>1.7</w:t>
+              <w:t>2.25</w:t>
+            </w:r>
+          </w:p>
+          <w:p>
+            <w:pPr>
+              <w:ind w:firstLineChars="200" w:firstLine="420"/>
+              <w:rPr>
+                <w:rFonts w:ascii="宋体" w:hAnsi="宋体"/>
+                <w:bCs/>
+                <w:sz w:val="21"/>
+              </w:rPr>
+            </w:pPr>
+            <w:r>
+              <w:rPr>
+                <w:rFonts w:ascii="宋体" w:hAnsi="宋体" w:hint="eastAsia"/>
+                <w:bCs/>
+                <w:sz w:val="21"/>
+              </w:rPr>
+              <w:t>9. 测试 2018.2.26</w:t>
             </w:r>
             <w:r>
               <w:rPr>
@@ -5716,58 +5730,20 @@
                 <w:bCs/>
                 <w:sz w:val="21"/>
               </w:rPr>
-              <w:t>2018.1.25</w:t>
+              <w:t>2018.3.10</w:t>
             </w:r>
           </w:p>
           <w:p>
             <w:pPr>
               <w:ind w:firstLineChars="200" w:firstLine="420"/>
-              <w:rPr>
-                <w:rFonts w:ascii="宋体" w:hAnsi="宋体" w:hint="eastAsia"/>
-                <w:bCs/>
-                <w:sz w:val="21"/>
-              </w:rPr>
-            </w:pPr>
-            <w:r>
-              <w:rPr>
-                <w:rFonts w:ascii="宋体" w:hAnsi="宋体" w:hint="eastAsia"/>
-                <w:bCs/>
-                <w:sz w:val="21"/>
-              </w:rPr>
-              <w:t xml:space="preserve">8. </w:t>
-            </w:r>
-            <w:r>
-              <w:rPr>
-                <w:rFonts w:ascii="宋体" w:hAnsi="宋体" w:hint="eastAsia"/>
-                <w:bCs/>
-                <w:sz w:val="21"/>
-                <w:szCs w:val="21"/>
-              </w:rPr>
-              <w:t xml:space="preserve">编码 </w:t>
-            </w:r>
-            <w:r>
-              <w:rPr>
-                <w:rFonts w:ascii="宋体" w:hAnsi="宋体" w:hint="eastAsia"/>
-                <w:bCs/>
-                <w:sz w:val="21"/>
-              </w:rPr>
-              <w:t>2018.1</w:t>
-            </w:r>
-            <w:r>
-              <w:rPr>
-                <w:rFonts w:ascii="宋体" w:hAnsi="宋体" w:hint="eastAsia"/>
-                <w:bCs/>
-                <w:sz w:val="21"/>
-              </w:rPr>
-              <w:t>.</w:t>
-            </w:r>
-            <w:r>
-              <w:rPr>
-                <w:rFonts w:ascii="宋体" w:hAnsi="宋体" w:hint="eastAsia"/>
-                <w:bCs/>
-                <w:sz w:val="21"/>
-              </w:rPr>
-              <w:t>26</w:t>
+            </w:pPr>
+            <w:r>
+              <w:rPr>
+                <w:rFonts w:ascii="宋体" w:hAnsi="宋体" w:hint="eastAsia"/>
+                <w:bCs/>
+                <w:sz w:val="21"/>
+              </w:rPr>
+              <w:t>10.完善系统，完成论文2018.3.11</w:t>
             </w:r>
             <w:r>
               <w:rPr>
@@ -5783,169 +5759,7 @@
                 <w:bCs/>
                 <w:sz w:val="21"/>
               </w:rPr>
-              <w:t>2018</w:t>
-            </w:r>
-            <w:r>
-              <w:rPr>
-                <w:rFonts w:ascii="宋体" w:hAnsi="宋体" w:hint="eastAsia"/>
-                <w:bCs/>
-                <w:sz w:val="21"/>
-              </w:rPr>
-              <w:t>.</w:t>
-            </w:r>
-            <w:r>
-              <w:rPr>
-                <w:rFonts w:ascii="宋体" w:hAnsi="宋体" w:hint="eastAsia"/>
-                <w:bCs/>
-                <w:sz w:val="21"/>
-              </w:rPr>
-              <w:t>2.25</w:t>
-            </w:r>
-          </w:p>
-          <w:p>
-            <w:pPr>
-              <w:ind w:firstLineChars="200" w:firstLine="420"/>
-              <w:rPr>
-                <w:rFonts w:ascii="宋体" w:hAnsi="宋体" w:hint="eastAsia"/>
-                <w:bCs/>
-                <w:sz w:val="21"/>
-              </w:rPr>
-            </w:pPr>
-            <w:r>
-              <w:rPr>
-                <w:rFonts w:ascii="宋体" w:hAnsi="宋体" w:hint="eastAsia"/>
-                <w:bCs/>
-                <w:sz w:val="21"/>
-              </w:rPr>
-              <w:t>9. 测试</w:t>
-            </w:r>
-            <w:r>
-              <w:rPr>
-                <w:rFonts w:ascii="宋体" w:hAnsi="宋体" w:hint="eastAsia"/>
-                <w:bCs/>
-                <w:sz w:val="21"/>
-              </w:rPr>
-              <w:t xml:space="preserve"> 2018</w:t>
-            </w:r>
-            <w:r>
-              <w:rPr>
-                <w:rFonts w:ascii="宋体" w:hAnsi="宋体" w:hint="eastAsia"/>
-                <w:bCs/>
-                <w:sz w:val="21"/>
-              </w:rPr>
-              <w:t>.</w:t>
-            </w:r>
-            <w:r>
-              <w:rPr>
-                <w:rFonts w:ascii="宋体" w:hAnsi="宋体" w:hint="eastAsia"/>
-                <w:bCs/>
-                <w:sz w:val="21"/>
-              </w:rPr>
-              <w:t>2.26</w:t>
-            </w:r>
-            <w:r>
-              <w:rPr>
-                <w:rFonts w:ascii="宋体" w:hAnsi="宋体" w:hint="eastAsia"/>
-                <w:bCs/>
-                <w:sz w:val="21"/>
-              </w:rPr>
-              <w:t>—</w:t>
-            </w:r>
-            <w:r>
-              <w:rPr>
-                <w:rFonts w:ascii="宋体" w:hAnsi="宋体" w:hint="eastAsia"/>
-                <w:bCs/>
-                <w:sz w:val="21"/>
-              </w:rPr>
-              <w:t>2018</w:t>
-            </w:r>
-            <w:r>
-              <w:rPr>
-                <w:rFonts w:ascii="宋体" w:hAnsi="宋体" w:hint="eastAsia"/>
-                <w:bCs/>
-                <w:sz w:val="21"/>
-              </w:rPr>
-              <w:t>.</w:t>
-            </w:r>
-            <w:r>
-              <w:rPr>
-                <w:rFonts w:ascii="宋体" w:hAnsi="宋体" w:hint="eastAsia"/>
-                <w:bCs/>
-                <w:sz w:val="21"/>
-              </w:rPr>
-              <w:t>3.10</w:t>
-            </w:r>
-          </w:p>
-          <w:p>
-            <w:pPr>
-              <w:ind w:firstLineChars="200" w:firstLine="420"/>
-              <w:rPr>
-                <w:rFonts w:hint="eastAsia"/>
-              </w:rPr>
-            </w:pPr>
-            <w:r>
-              <w:rPr>
-                <w:rFonts w:ascii="宋体" w:hAnsi="宋体" w:hint="eastAsia"/>
-                <w:bCs/>
-                <w:sz w:val="21"/>
-              </w:rPr>
-              <w:t>10.完善系统，完成论文</w:t>
-            </w:r>
-            <w:r>
-              <w:rPr>
-                <w:rFonts w:ascii="宋体" w:hAnsi="宋体" w:hint="eastAsia"/>
-                <w:bCs/>
-                <w:sz w:val="21"/>
-              </w:rPr>
-              <w:t>2018</w:t>
-            </w:r>
-            <w:r>
-              <w:rPr>
-                <w:rFonts w:ascii="宋体" w:hAnsi="宋体" w:hint="eastAsia"/>
-                <w:bCs/>
-                <w:sz w:val="21"/>
-              </w:rPr>
-              <w:t>.</w:t>
-            </w:r>
-            <w:r>
-              <w:rPr>
-                <w:rFonts w:ascii="宋体" w:hAnsi="宋体" w:hint="eastAsia"/>
-                <w:bCs/>
-                <w:sz w:val="21"/>
-              </w:rPr>
-              <w:t>3.11</w:t>
-            </w:r>
-            <w:r>
-              <w:rPr>
-                <w:rFonts w:ascii="宋体" w:hAnsi="宋体" w:hint="eastAsia"/>
-                <w:bCs/>
-                <w:sz w:val="21"/>
-              </w:rPr>
-              <w:t>—</w:t>
-            </w:r>
-            <w:r>
-              <w:rPr>
-                <w:rFonts w:ascii="宋体" w:hAnsi="宋体" w:hint="eastAsia"/>
-                <w:bCs/>
-                <w:sz w:val="21"/>
-              </w:rPr>
-              <w:t>2018</w:t>
-            </w:r>
-            <w:r>
-              <w:rPr>
-                <w:rFonts w:ascii="宋体" w:hAnsi="宋体" w:hint="eastAsia"/>
-                <w:bCs/>
-                <w:sz w:val="21"/>
-              </w:rPr>
-              <w:t>.</w:t>
-            </w:r>
-            <w:r>
-              <w:rPr>
-                <w:rFonts w:ascii="宋体" w:hAnsi="宋体" w:hint="eastAsia"/>
-                <w:bCs/>
-                <w:sz w:val="21"/>
-              </w:rPr>
-              <w:t>3.20</w:t>
+              <w:t>2018.3.20</w:t>
             </w:r>
           </w:p>
         </w:tc>
@@ -5967,7 +5781,7 @@
               <w:spacing w:line="360" w:lineRule="auto"/>
               <w:jc w:val="center"/>
               <w:rPr>
-                <w:rFonts w:ascii="宋体" w:hAnsi="宋体" w:hint="eastAsia"/>
+                <w:rFonts w:ascii="宋体" w:hAnsi="宋体"/>
                 <w:b/>
                 <w:szCs w:val="21"/>
               </w:rPr>
@@ -5986,7 +5800,7 @@
               <w:spacing w:line="360" w:lineRule="auto"/>
               <w:jc w:val="center"/>
               <w:rPr>
-                <w:rFonts w:ascii="宋体" w:hAnsi="宋体" w:hint="eastAsia"/>
+                <w:rFonts w:ascii="宋体" w:hAnsi="宋体"/>
                 <w:b/>
                 <w:szCs w:val="21"/>
               </w:rPr>
@@ -6010,7 +5824,7 @@
             <w:pPr>
               <w:spacing w:line="360" w:lineRule="auto"/>
               <w:rPr>
-                <w:rFonts w:ascii="宋体" w:hAnsi="宋体" w:hint="eastAsia"/>
+                <w:rFonts w:ascii="宋体" w:hAnsi="宋体"/>
                 <w:szCs w:val="21"/>
               </w:rPr>
             </w:pPr>
@@ -6019,7 +5833,7 @@
             <w:pPr>
               <w:spacing w:line="360" w:lineRule="auto"/>
               <w:rPr>
-                <w:rFonts w:ascii="宋体" w:hAnsi="宋体" w:hint="eastAsia"/>
+                <w:rFonts w:ascii="宋体" w:hAnsi="宋体"/>
                 <w:szCs w:val="21"/>
               </w:rPr>
             </w:pPr>
@@ -6031,7 +5845,7 @@
               <w:spacing w:line="360" w:lineRule="auto"/>
               <w:jc w:val="center"/>
               <w:rPr>
-                <w:rFonts w:ascii="宋体" w:hAnsi="宋体" w:hint="eastAsia"/>
+                <w:rFonts w:ascii="宋体" w:hAnsi="宋体"/>
                 <w:szCs w:val="21"/>
               </w:rPr>
             </w:pPr>
@@ -6047,7 +5861,7 @@
             <w:pPr>
               <w:spacing w:line="360" w:lineRule="auto"/>
               <w:rPr>
-                <w:rFonts w:ascii="宋体" w:hAnsi="宋体" w:hint="eastAsia"/>
+                <w:rFonts w:ascii="宋体" w:hAnsi="宋体"/>
                 <w:szCs w:val="21"/>
               </w:rPr>
             </w:pPr>
@@ -6077,7 +5891,7 @@
               <w:spacing w:line="360" w:lineRule="auto"/>
               <w:jc w:val="center"/>
               <w:rPr>
-                <w:rFonts w:ascii="宋体" w:hAnsi="宋体" w:hint="eastAsia"/>
+                <w:rFonts w:ascii="宋体" w:hAnsi="宋体"/>
                 <w:b/>
                 <w:szCs w:val="21"/>
               </w:rPr>
@@ -6103,7 +5917,7 @@
               <w:spacing w:line="360" w:lineRule="auto"/>
               <w:jc w:val="center"/>
               <w:rPr>
-                <w:rFonts w:ascii="宋体" w:hAnsi="宋体" w:hint="eastAsia"/>
+                <w:rFonts w:ascii="宋体" w:hAnsi="宋体"/>
                 <w:b/>
                 <w:szCs w:val="21"/>
               </w:rPr>
@@ -6135,7 +5949,7 @@
               <w:spacing w:line="360" w:lineRule="auto"/>
               <w:jc w:val="left"/>
               <w:rPr>
-                <w:rFonts w:ascii="宋体" w:hAnsi="宋体" w:hint="eastAsia"/>
+                <w:rFonts w:ascii="宋体" w:hAnsi="宋体"/>
                 <w:szCs w:val="21"/>
               </w:rPr>
             </w:pPr>
@@ -6146,7 +5960,7 @@
               <w:spacing w:line="360" w:lineRule="auto"/>
               <w:jc w:val="left"/>
               <w:rPr>
-                <w:rFonts w:ascii="宋体" w:hAnsi="宋体" w:hint="eastAsia"/>
+                <w:rFonts w:ascii="宋体" w:hAnsi="宋体"/>
                 <w:szCs w:val="21"/>
               </w:rPr>
             </w:pPr>
@@ -6158,7 +5972,7 @@
               <w:ind w:firstLineChars="300" w:firstLine="720"/>
               <w:jc w:val="left"/>
               <w:rPr>
-                <w:rFonts w:ascii="宋体" w:hAnsi="宋体" w:hint="eastAsia"/>
+                <w:rFonts w:ascii="宋体" w:hAnsi="宋体"/>
                 <w:szCs w:val="21"/>
               </w:rPr>
             </w:pPr>
@@ -6176,7 +5990,7 @@
               <w:spacing w:line="360" w:lineRule="auto"/>
               <w:jc w:val="right"/>
               <w:rPr>
-                <w:rFonts w:ascii="宋体" w:hAnsi="宋体" w:hint="eastAsia"/>
+                <w:rFonts w:ascii="宋体" w:hAnsi="宋体"/>
                 <w:szCs w:val="21"/>
               </w:rPr>
             </w:pPr>
@@ -6200,7 +6014,7 @@
               <w:spacing w:line="360" w:lineRule="auto"/>
               <w:jc w:val="left"/>
               <w:rPr>
-                <w:rFonts w:ascii="宋体" w:hAnsi="宋体" w:hint="eastAsia"/>
+                <w:rFonts w:ascii="宋体" w:hAnsi="宋体"/>
                 <w:szCs w:val="21"/>
               </w:rPr>
             </w:pPr>
@@ -6211,7 +6025,7 @@
               <w:spacing w:line="360" w:lineRule="auto"/>
               <w:jc w:val="left"/>
               <w:rPr>
-                <w:rFonts w:ascii="宋体" w:hAnsi="宋体" w:hint="eastAsia"/>
+                <w:rFonts w:ascii="宋体" w:hAnsi="宋体"/>
                 <w:szCs w:val="21"/>
               </w:rPr>
             </w:pPr>
@@ -6223,7 +6037,7 @@
               <w:ind w:firstLineChars="450" w:firstLine="1080"/>
               <w:jc w:val="left"/>
               <w:rPr>
-                <w:rFonts w:ascii="宋体" w:hAnsi="宋体" w:hint="eastAsia"/>
+                <w:rFonts w:ascii="宋体" w:hAnsi="宋体"/>
                 <w:szCs w:val="21"/>
               </w:rPr>
             </w:pPr>
@@ -6241,7 +6055,7 @@
               <w:spacing w:line="360" w:lineRule="auto"/>
               <w:jc w:val="right"/>
               <w:rPr>
-                <w:rFonts w:ascii="宋体" w:hAnsi="宋体" w:hint="eastAsia"/>
+                <w:rFonts w:ascii="宋体" w:hAnsi="宋体"/>
                 <w:szCs w:val="21"/>
               </w:rPr>
             </w:pPr>
@@ -7230,6 +7044,7 @@
   <w:style w:type="character" w:default="1" w:styleId="a0">
     <w:name w:val="Default Paragraph Font"/>
     <w:uiPriority w:val="1"/>
+    <w:semiHidden/>
     <w:unhideWhenUsed/>
   </w:style>
   <w:style w:type="table" w:default="1" w:styleId="a1">

</xml_diff>